<commit_message>
Add entry point for application and model and controller
Created main.py inside production, running this will call method in
main.py inside view/ and show login window. On clicking login it
sends input data to authenticator.py in controller/, it further
calls validator.py's function in model/ which connects to database
and returns appropriate boolean. If true authenticator request again
for access rights from model/ else returns false. The view recives
the data and accordingly changes the GUI.
</commit_message>
<xml_diff>
--- a/documents/database-requirements-standards.docx
+++ b/documents/database-requirements-standards.docx
@@ -2793,10 +2793,7 @@
         <w:spacing w:line="280" w:lineRule="atLeast"/>
       </w:pPr>
       <w:r>
-        <w:t>(O</w:t>
-      </w:r>
-      <w:r>
-        <w:t>ther attributes might be added later if we need them)</w:t>
+        <w:t>(Other attributes might be added later if we need them)</w:t>
       </w:r>
     </w:p>
     <w:p>
@@ -2961,6 +2958,55 @@
       <w:r>
         <w:t>Privileges feature by assigning that one highest priority.</w:t>
       </w:r>
+    </w:p>
+    <w:p>
+      <w:pPr>
+        <w:spacing w:line="280" w:lineRule="atLeast"/>
+      </w:pPr>
+    </w:p>
+    <w:p>
+      <w:pPr>
+        <w:spacing w:line="280" w:lineRule="atLeast"/>
+      </w:pPr>
+      <w:r>
+        <w:t>08/12/2020</w:t>
+      </w:r>
+      <w:r>
+        <w:tab/>
+        <w:t>1746</w:t>
+      </w:r>
+    </w:p>
+    <w:p>
+      <w:pPr>
+        <w:spacing w:line="280" w:lineRule="atLeast"/>
+      </w:pPr>
+      <w:r>
+        <w:t>Steps:</w:t>
+      </w:r>
+    </w:p>
+    <w:p>
+      <w:pPr>
+        <w:spacing w:line="280" w:lineRule="atLeast"/>
+      </w:pPr>
+      <w:r>
+        <w:t>Start main.py file. This file starts the main file of the view that opens up the login window.</w:t>
+      </w:r>
+    </w:p>
+    <w:p>
+      <w:pPr>
+        <w:spacing w:line="280" w:lineRule="atLeast"/>
+      </w:pPr>
+      <w:r>
+        <w:t>On entering values and clicking on Login the data is send to a module in controller. This module now connects to the model to authenticate. In this authentication module it fetches the data from database and validates it.</w:t>
+      </w:r>
+    </w:p>
+    <w:p>
+      <w:pPr>
+        <w:spacing w:line="280" w:lineRule="atLeast"/>
+      </w:pPr>
+      <w:r>
+        <w:t>If validation is not successful it sends a response to controller that the credentials are wrong. The controller module then instructs the view to show appropriate message.</w:t>
+      </w:r>
       <w:bookmarkStart w:id="0" w:name="_GoBack"/>
       <w:bookmarkEnd w:id="0"/>
     </w:p>
@@ -2968,11 +3014,9 @@
       <w:pPr>
         <w:spacing w:line="280" w:lineRule="atLeast"/>
       </w:pPr>
-    </w:p>
-    <w:p>
-      <w:pPr>
-        <w:spacing w:line="280" w:lineRule="atLeast"/>
-      </w:pPr>
+      <w:r>
+        <w:t xml:space="preserve">If successfully validated this module itself again request the database for access rights of the particular user. Based on the received data it then gives the data to controller </w:t>
+      </w:r>
     </w:p>
     <w:p>
       <w:pPr>
@@ -3052,8 +3096,34 @@
       <w:pPr>
         <w:spacing w:line="280" w:lineRule="atLeast"/>
       </w:pPr>
-      <w:r>
-        <w:t>https://www.youtube.com/watch?v=Tcvsefz5DmA</w:t>
+      <w:hyperlink r:id="rId19" w:history="1">
+        <w:r>
+          <w:rPr>
+            <w:rStyle w:val="Hyperlink"/>
+          </w:rPr>
+          <w:t>https://www.youtube.com/watch?v=Tcvsefz5DmA</w:t>
+        </w:r>
+      </w:hyperlink>
+    </w:p>
+    <w:p>
+      <w:pPr>
+        <w:spacing w:line="280" w:lineRule="atLeast"/>
+      </w:pPr>
+      <w:hyperlink r:id="rId20" w:history="1">
+        <w:r>
+          <w:rPr>
+            <w:rStyle w:val="Hyperlink"/>
+          </w:rPr>
+          <w:t>https://www.giacomodebidda.com/mvc-pattern-in-python-introduction-and-basicmodel/</w:t>
+        </w:r>
+      </w:hyperlink>
+    </w:p>
+    <w:p>
+      <w:pPr>
+        <w:spacing w:line="280" w:lineRule="atLeast"/>
+      </w:pPr>
+      <w:r>
+        <w:t>https://realpython.com/the-model-view-controller-mvc-paradigm-summarized-with-legos/</w:t>
       </w:r>
     </w:p>
     <w:sectPr>
@@ -4281,7 +4351,7 @@
 </file>
 
 <file path=customXml/itemProps1.xml><?xml version="1.0" encoding="utf-8"?>
-<ds:datastoreItem xmlns:ds="http://schemas.openxmlformats.org/officeDocument/2006/customXml" ds:itemID="{DB1AE9B2-CCD1-4331-95AB-2D4CBC12BA76}">
+<ds:datastoreItem xmlns:ds="http://schemas.openxmlformats.org/officeDocument/2006/customXml" ds:itemID="{D83AED75-D3E1-40CA-962E-F93A1D387929}">
   <ds:schemaRefs>
     <ds:schemaRef ds:uri="http://schemas.openxmlformats.org/officeDocument/2006/bibliography"/>
   </ds:schemaRefs>

</xml_diff>

<commit_message>
Add module for generating and validating password
</commit_message>
<xml_diff>
--- a/documents/database-requirements-standards.docx
+++ b/documents/database-requirements-standards.docx
@@ -815,10 +815,18 @@
       </w:pPr>
       <w:r>
         <w:lastRenderedPageBreak/>
-        <w:t># n</w:t>
-      </w:r>
-      <w:r>
-        <w:t xml:space="preserve">o Branches/Departments/Teams/Managers can be possible when software is used </w:t>
+        <w:t xml:space="preserve"># </w:t>
+      </w:r>
+      <w:proofErr w:type="gramStart"/>
+      <w:r>
+        <w:t>n</w:t>
+      </w:r>
+      <w:r>
+        <w:t>o</w:t>
+      </w:r>
+      <w:proofErr w:type="gramEnd"/>
+      <w:r>
+        <w:t xml:space="preserve"> Branches/Departments/Teams/Managers can be possible when software is used </w:t>
       </w:r>
       <w:r>
         <w:t>for personal use by a single user.</w:t>
@@ -829,7 +837,15 @@
         <w:spacing w:line="280" w:lineRule="atLeast"/>
       </w:pPr>
       <w:r>
-        <w:t>* no Members/Projects is possible when a template is created but values are not assigned</w:t>
+        <w:t xml:space="preserve">* </w:t>
+      </w:r>
+      <w:proofErr w:type="gramStart"/>
+      <w:r>
+        <w:t>no</w:t>
+      </w:r>
+      <w:proofErr w:type="gramEnd"/>
+      <w:r>
+        <w:t xml:space="preserve"> Members/Projects is possible when a template is created but values are not assigned</w:t>
       </w:r>
     </w:p>
     <w:p>
@@ -2173,7 +2189,15 @@
         <w:t xml:space="preserve"> </w:t>
       </w:r>
       <w:r>
-        <w:t>The admin can now register new users in the database and put up their information which will include some mandatory filed and some optional ones. Mandatory filed will include essential components like username, user-id, user-password (some random default one), post, special privileges, et cetera. Optional ones can be address, DOB, email-id, et cetera. Again the mandatory and optional fields are not related to real world but based on software level, the mandatory ones are those which will make sure the proper functioning of application.</w:t>
+        <w:t xml:space="preserve">The admin can now register new users in the database and put up their information which will include some mandatory filed and some optional ones. Mandatory filed will include essential components like username, user-id, </w:t>
+      </w:r>
+      <w:proofErr w:type="gramStart"/>
+      <w:r>
+        <w:t>user</w:t>
+      </w:r>
+      <w:proofErr w:type="gramEnd"/>
+      <w:r>
+        <w:t>-password (some random default one), post, special privileges, et cetera. Optional ones can be address, DOB, email-id, et cetera. Again the mandatory and optional fields are not related to real world but based on software level, the mandatory ones are those which will make sure the proper functioning of application.</w:t>
       </w:r>
     </w:p>
     <w:p>
@@ -2336,11 +2360,21 @@
       <w:r>
         <w:t xml:space="preserve">Here scalability can be an issue. If in some future scenario we want to add new roles/post or delete some existing ones then the </w:t>
       </w:r>
-      <w:r>
-        <w:t xml:space="preserve">users data must be updated. Also if we want to CUD access rights then the </w:t>
-      </w:r>
-      <w:r>
-        <w:t xml:space="preserve">AccessRights table </w:t>
+      <w:proofErr w:type="gramStart"/>
+      <w:r>
+        <w:t>users</w:t>
+      </w:r>
+      <w:proofErr w:type="gramEnd"/>
+      <w:r>
+        <w:t xml:space="preserve"> data must be updated. Also if we want to CUD access rights then the </w:t>
+      </w:r>
+      <w:proofErr w:type="spellStart"/>
+      <w:r>
+        <w:t>AccessRights</w:t>
+      </w:r>
+      <w:proofErr w:type="spellEnd"/>
+      <w:r>
+        <w:t xml:space="preserve"> table </w:t>
       </w:r>
       <w:r>
         <w:t>must be updated</w:t>
@@ -2357,7 +2391,15 @@
         <w:spacing w:line="280" w:lineRule="atLeast"/>
       </w:pPr>
       <w:r>
-        <w:t>For example, if future if we add new access right to the software then a new column must be added in the AccessRights table. Now the admin has to change the value to this new right for every roles if some default is not set.</w:t>
+        <w:t xml:space="preserve">For example, if future if we add new access right to the software then a new column must be added in the </w:t>
+      </w:r>
+      <w:proofErr w:type="spellStart"/>
+      <w:r>
+        <w:t>AccessRights</w:t>
+      </w:r>
+      <w:proofErr w:type="spellEnd"/>
+      <w:r>
+        <w:t xml:space="preserve"> table. Now the admin has to change the value to this new right for every roles if some default is not set.</w:t>
       </w:r>
       <w:r>
         <w:t xml:space="preserve"> Also if admin creates new role/post then the values for</w:t>
@@ -2415,7 +2457,23 @@
         <w:t>he list of assigned roles.</w:t>
       </w:r>
       <w:r>
-        <w:t xml:space="preserve"> This is not possible in a sql database, however in a nosql database we can just maintain a lis</w:t>
+        <w:t xml:space="preserve"> This is not possible in a </w:t>
+      </w:r>
+      <w:proofErr w:type="spellStart"/>
+      <w:r>
+        <w:t>sql</w:t>
+      </w:r>
+      <w:proofErr w:type="spellEnd"/>
+      <w:r>
+        <w:t xml:space="preserve"> database, however in a </w:t>
+      </w:r>
+      <w:proofErr w:type="spellStart"/>
+      <w:r>
+        <w:t>nosql</w:t>
+      </w:r>
+      <w:proofErr w:type="spellEnd"/>
+      <w:r>
+        <w:t xml:space="preserve"> database we can just maintain a lis</w:t>
       </w:r>
       <w:r>
         <w:t xml:space="preserve">t of assigned roles, </w:t>
@@ -2433,7 +2491,15 @@
         <w:t xml:space="preserve">on can be troublesome task </w:t>
       </w:r>
       <w:r>
-        <w:t>as it require changing the list which can be easily done in sql database as it requires to only set a flag to true/false.</w:t>
+        <w:t xml:space="preserve">as it require changing the list which can be easily done in </w:t>
+      </w:r>
+      <w:proofErr w:type="spellStart"/>
+      <w:r>
+        <w:t>sql</w:t>
+      </w:r>
+      <w:proofErr w:type="spellEnd"/>
+      <w:r>
+        <w:t xml:space="preserve"> database as it requires to only set a flag to true/false.</w:t>
       </w:r>
       <w:r>
         <w:t xml:space="preserve"> Also if we store the list of provided access rig</w:t>
@@ -2567,7 +2633,23 @@
         <w:spacing w:line="280" w:lineRule="atLeast"/>
       </w:pPr>
       <w:r>
-        <w:t xml:space="preserve">NoSQL can be used to store the logs as these are not very commonly used. They are useful when some analysis is to be done or in our application’s perspective when some anomaly occurs; one can get the data from these logs to trace back the root cause. As these nosql database store data in json like format so all the relevant data will be stored in a single entry and will also be easy to work with. However the performance might reduce but that can be dealt with in this situation as use of these logs data is </w:t>
+        <w:t xml:space="preserve">NoSQL can be used to store the logs as these are not very commonly used. They are useful when some analysis is to be done or in our application’s perspective when some anomaly occurs; one can get the data from these logs to trace back the root cause. As these </w:t>
+      </w:r>
+      <w:proofErr w:type="spellStart"/>
+      <w:r>
+        <w:t>nosql</w:t>
+      </w:r>
+      <w:proofErr w:type="spellEnd"/>
+      <w:r>
+        <w:t xml:space="preserve"> database store data in </w:t>
+      </w:r>
+      <w:proofErr w:type="spellStart"/>
+      <w:r>
+        <w:t>json</w:t>
+      </w:r>
+      <w:proofErr w:type="spellEnd"/>
+      <w:r>
+        <w:t xml:space="preserve"> like format so all the relevant data will be stored in a single entry and will also be easy to work with. However the performance might reduce but that can be dealt with in this situation as use of these logs data is </w:t>
       </w:r>
       <w:r>
         <w:t>quite</w:t>
@@ -2776,10 +2858,84 @@
         <w:t xml:space="preserve">As depicted in the above diagram the database structure </w:t>
       </w:r>
       <w:r>
-        <w:t xml:space="preserve">will use multiple tables with similar names like User, Role, Permission, Role_Permission. The user table will store some essential fields like </w:t>
-      </w:r>
-      <w:r>
-        <w:t>role_id, user_id (unlike above other details can be placed in some other table which can be linked using user_id). The Role table will contain role_id, role_name. The Permission table will contain attributes permission_id, permission_name. The Role_Permission table will be a bridge table</w:t>
+        <w:t xml:space="preserve">will use multiple tables with similar names like User, Role, Permission, </w:t>
+      </w:r>
+      <w:proofErr w:type="spellStart"/>
+      <w:proofErr w:type="gramStart"/>
+      <w:r>
+        <w:t>Role</w:t>
+      </w:r>
+      <w:proofErr w:type="gramEnd"/>
+      <w:r>
+        <w:t>_Permission</w:t>
+      </w:r>
+      <w:proofErr w:type="spellEnd"/>
+      <w:r>
+        <w:t xml:space="preserve">. The user table will store some essential fields like </w:t>
+      </w:r>
+      <w:proofErr w:type="spellStart"/>
+      <w:r>
+        <w:t>role_id</w:t>
+      </w:r>
+      <w:proofErr w:type="spellEnd"/>
+      <w:r>
+        <w:t xml:space="preserve">, </w:t>
+      </w:r>
+      <w:proofErr w:type="spellStart"/>
+      <w:r>
+        <w:t>user_id</w:t>
+      </w:r>
+      <w:proofErr w:type="spellEnd"/>
+      <w:r>
+        <w:t xml:space="preserve"> (unlike above other details can be placed in some other table which can be linked using </w:t>
+      </w:r>
+      <w:proofErr w:type="spellStart"/>
+      <w:r>
+        <w:t>user_id</w:t>
+      </w:r>
+      <w:proofErr w:type="spellEnd"/>
+      <w:r>
+        <w:t xml:space="preserve">). The Role table will contain </w:t>
+      </w:r>
+      <w:proofErr w:type="spellStart"/>
+      <w:r>
+        <w:t>role_id</w:t>
+      </w:r>
+      <w:proofErr w:type="spellEnd"/>
+      <w:r>
+        <w:t xml:space="preserve">, </w:t>
+      </w:r>
+      <w:proofErr w:type="spellStart"/>
+      <w:r>
+        <w:t>role_name</w:t>
+      </w:r>
+      <w:proofErr w:type="spellEnd"/>
+      <w:r>
+        <w:t xml:space="preserve">. The Permission table will contain attributes </w:t>
+      </w:r>
+      <w:proofErr w:type="spellStart"/>
+      <w:r>
+        <w:t>permission_id</w:t>
+      </w:r>
+      <w:proofErr w:type="spellEnd"/>
+      <w:r>
+        <w:t xml:space="preserve">, </w:t>
+      </w:r>
+      <w:proofErr w:type="spellStart"/>
+      <w:r>
+        <w:t>permission_name</w:t>
+      </w:r>
+      <w:proofErr w:type="spellEnd"/>
+      <w:r>
+        <w:t xml:space="preserve">. The </w:t>
+      </w:r>
+      <w:proofErr w:type="spellStart"/>
+      <w:r>
+        <w:t>Role_Permission</w:t>
+      </w:r>
+      <w:proofErr w:type="spellEnd"/>
+      <w:r>
+        <w:t xml:space="preserve"> table will be a bridge table</w:t>
       </w:r>
       <w:r>
         <w:t xml:space="preserve"> mapping the roles with the particular rights.</w:t>
@@ -3007,8 +3163,6 @@
       <w:r>
         <w:t>If validation is not successful it sends a response to controller that the credentials are wrong. The controller module then instructs the view to show appropriate message.</w:t>
       </w:r>
-      <w:bookmarkStart w:id="0" w:name="_GoBack"/>
-      <w:bookmarkEnd w:id="0"/>
     </w:p>
     <w:p>
       <w:pPr>
@@ -3122,9 +3276,37 @@
       <w:pPr>
         <w:spacing w:line="280" w:lineRule="atLeast"/>
       </w:pPr>
-      <w:r>
-        <w:t>https://realpython.com/the-model-view-controller-mvc-paradigm-summarized-with-legos/</w:t>
-      </w:r>
+      <w:hyperlink r:id="rId21" w:history="1">
+        <w:r>
+          <w:rPr>
+            <w:rStyle w:val="Hyperlink"/>
+          </w:rPr>
+          <w:t>https://realpython.com/the-model-view-controller-mvc-paradigm-summarized-with-legos/</w:t>
+        </w:r>
+      </w:hyperlink>
+    </w:p>
+    <w:p>
+      <w:pPr>
+        <w:spacing w:line="280" w:lineRule="atLeast"/>
+      </w:pPr>
+      <w:hyperlink r:id="rId22" w:history="1">
+        <w:r>
+          <w:rPr>
+            <w:rStyle w:val="Hyperlink"/>
+          </w:rPr>
+          <w:t>https://www.vitoshacademy.com/hashing-passwords-in-python/</w:t>
+        </w:r>
+      </w:hyperlink>
+    </w:p>
+    <w:p>
+      <w:pPr>
+        <w:spacing w:line="280" w:lineRule="atLeast"/>
+      </w:pPr>
+      <w:r>
+        <w:t>https://sqreen.github.io/DevelopersSecurityBestPractices/safe-password-storage/python</w:t>
+      </w:r>
+      <w:bookmarkStart w:id="0" w:name="_GoBack"/>
+      <w:bookmarkEnd w:id="0"/>
     </w:p>
     <w:sectPr>
       <w:pgSz w:w="12240" w:h="15840"/>
@@ -4351,7 +4533,7 @@
 </file>
 
 <file path=customXml/itemProps1.xml><?xml version="1.0" encoding="utf-8"?>
-<ds:datastoreItem xmlns:ds="http://schemas.openxmlformats.org/officeDocument/2006/customXml" ds:itemID="{D83AED75-D3E1-40CA-962E-F93A1D387929}">
+<ds:datastoreItem xmlns:ds="http://schemas.openxmlformats.org/officeDocument/2006/customXml" ds:itemID="{787F38E4-601A-4913-A6F9-7C794F9A05C3}">
   <ds:schemaRefs>
     <ds:schemaRef ds:uri="http://schemas.openxmlformats.org/officeDocument/2006/bibliography"/>
   </ds:schemaRefs>

</xml_diff>

<commit_message>
Add database file for credentials and access rights
</commit_message>
<xml_diff>
--- a/documents/database-requirements-standards.docx
+++ b/documents/database-requirements-standards.docx
@@ -815,18 +815,10 @@
       </w:pPr>
       <w:r>
         <w:lastRenderedPageBreak/>
-        <w:t xml:space="preserve"># </w:t>
-      </w:r>
-      <w:proofErr w:type="gramStart"/>
-      <w:r>
-        <w:t>n</w:t>
-      </w:r>
-      <w:r>
-        <w:t>o</w:t>
-      </w:r>
-      <w:proofErr w:type="gramEnd"/>
-      <w:r>
-        <w:t xml:space="preserve"> Branches/Departments/Teams/Managers can be possible when software is used </w:t>
+        <w:t># n</w:t>
+      </w:r>
+      <w:r>
+        <w:t xml:space="preserve">o Branches/Departments/Teams/Managers can be possible when software is used </w:t>
       </w:r>
       <w:r>
         <w:t>for personal use by a single user.</w:t>
@@ -837,15 +829,7 @@
         <w:spacing w:line="280" w:lineRule="atLeast"/>
       </w:pPr>
       <w:r>
-        <w:t xml:space="preserve">* </w:t>
-      </w:r>
-      <w:proofErr w:type="gramStart"/>
-      <w:r>
-        <w:t>no</w:t>
-      </w:r>
-      <w:proofErr w:type="gramEnd"/>
-      <w:r>
-        <w:t xml:space="preserve"> Members/Projects is possible when a template is created but values are not assigned</w:t>
+        <w:t>* no Members/Projects is possible when a template is created but values are not assigned</w:t>
       </w:r>
     </w:p>
     <w:p>
@@ -2189,15 +2173,7 @@
         <w:t xml:space="preserve"> </w:t>
       </w:r>
       <w:r>
-        <w:t xml:space="preserve">The admin can now register new users in the database and put up their information which will include some mandatory filed and some optional ones. Mandatory filed will include essential components like username, user-id, </w:t>
-      </w:r>
-      <w:proofErr w:type="gramStart"/>
-      <w:r>
-        <w:t>user</w:t>
-      </w:r>
-      <w:proofErr w:type="gramEnd"/>
-      <w:r>
-        <w:t>-password (some random default one), post, special privileges, et cetera. Optional ones can be address, DOB, email-id, et cetera. Again the mandatory and optional fields are not related to real world but based on software level, the mandatory ones are those which will make sure the proper functioning of application.</w:t>
+        <w:t>The admin can now register new users in the database and put up their information which will include some mandatory filed and some optional ones. Mandatory filed will include essential components like username, user-id, user-password (some random default one), post, special privileges, et cetera. Optional ones can be address, DOB, email-id, et cetera. Again the mandatory and optional fields are not related to real world but based on software level, the mandatory ones are those which will make sure the proper functioning of application.</w:t>
       </w:r>
     </w:p>
     <w:p>
@@ -2360,21 +2336,11 @@
       <w:r>
         <w:t xml:space="preserve">Here scalability can be an issue. If in some future scenario we want to add new roles/post or delete some existing ones then the </w:t>
       </w:r>
-      <w:proofErr w:type="gramStart"/>
-      <w:r>
-        <w:t>users</w:t>
-      </w:r>
-      <w:proofErr w:type="gramEnd"/>
-      <w:r>
-        <w:t xml:space="preserve"> data must be updated. Also if we want to CUD access rights then the </w:t>
-      </w:r>
-      <w:proofErr w:type="spellStart"/>
-      <w:r>
-        <w:t>AccessRights</w:t>
-      </w:r>
-      <w:proofErr w:type="spellEnd"/>
-      <w:r>
-        <w:t xml:space="preserve"> table </w:t>
+      <w:r>
+        <w:t xml:space="preserve">users data must be updated. Also if we want to CUD access rights then the </w:t>
+      </w:r>
+      <w:r>
+        <w:t xml:space="preserve">AccessRights table </w:t>
       </w:r>
       <w:r>
         <w:t>must be updated</w:t>
@@ -2391,15 +2357,7 @@
         <w:spacing w:line="280" w:lineRule="atLeast"/>
       </w:pPr>
       <w:r>
-        <w:t xml:space="preserve">For example, if future if we add new access right to the software then a new column must be added in the </w:t>
-      </w:r>
-      <w:proofErr w:type="spellStart"/>
-      <w:r>
-        <w:t>AccessRights</w:t>
-      </w:r>
-      <w:proofErr w:type="spellEnd"/>
-      <w:r>
-        <w:t xml:space="preserve"> table. Now the admin has to change the value to this new right for every roles if some default is not set.</w:t>
+        <w:t>For example, if future if we add new access right to the software then a new column must be added in the AccessRights table. Now the admin has to change the value to this new right for every roles if some default is not set.</w:t>
       </w:r>
       <w:r>
         <w:t xml:space="preserve"> Also if admin creates new role/post then the values for</w:t>
@@ -2457,23 +2415,7 @@
         <w:t>he list of assigned roles.</w:t>
       </w:r>
       <w:r>
-        <w:t xml:space="preserve"> This is not possible in a </w:t>
-      </w:r>
-      <w:proofErr w:type="spellStart"/>
-      <w:r>
-        <w:t>sql</w:t>
-      </w:r>
-      <w:proofErr w:type="spellEnd"/>
-      <w:r>
-        <w:t xml:space="preserve"> database, however in a </w:t>
-      </w:r>
-      <w:proofErr w:type="spellStart"/>
-      <w:r>
-        <w:t>nosql</w:t>
-      </w:r>
-      <w:proofErr w:type="spellEnd"/>
-      <w:r>
-        <w:t xml:space="preserve"> database we can just maintain a lis</w:t>
+        <w:t xml:space="preserve"> This is not possible in a sql database, however in a nosql database we can just maintain a lis</w:t>
       </w:r>
       <w:r>
         <w:t xml:space="preserve">t of assigned roles, </w:t>
@@ -2491,15 +2433,7 @@
         <w:t xml:space="preserve">on can be troublesome task </w:t>
       </w:r>
       <w:r>
-        <w:t xml:space="preserve">as it require changing the list which can be easily done in </w:t>
-      </w:r>
-      <w:proofErr w:type="spellStart"/>
-      <w:r>
-        <w:t>sql</w:t>
-      </w:r>
-      <w:proofErr w:type="spellEnd"/>
-      <w:r>
-        <w:t xml:space="preserve"> database as it requires to only set a flag to true/false.</w:t>
+        <w:t>as it require changing the list which can be easily done in sql database as it requires to only set a flag to true/false.</w:t>
       </w:r>
       <w:r>
         <w:t xml:space="preserve"> Also if we store the list of provided access rig</w:t>
@@ -2633,23 +2567,7 @@
         <w:spacing w:line="280" w:lineRule="atLeast"/>
       </w:pPr>
       <w:r>
-        <w:t xml:space="preserve">NoSQL can be used to store the logs as these are not very commonly used. They are useful when some analysis is to be done or in our application’s perspective when some anomaly occurs; one can get the data from these logs to trace back the root cause. As these </w:t>
-      </w:r>
-      <w:proofErr w:type="spellStart"/>
-      <w:r>
-        <w:t>nosql</w:t>
-      </w:r>
-      <w:proofErr w:type="spellEnd"/>
-      <w:r>
-        <w:t xml:space="preserve"> database store data in </w:t>
-      </w:r>
-      <w:proofErr w:type="spellStart"/>
-      <w:r>
-        <w:t>json</w:t>
-      </w:r>
-      <w:proofErr w:type="spellEnd"/>
-      <w:r>
-        <w:t xml:space="preserve"> like format so all the relevant data will be stored in a single entry and will also be easy to work with. However the performance might reduce but that can be dealt with in this situation as use of these logs data is </w:t>
+        <w:t xml:space="preserve">NoSQL can be used to store the logs as these are not very commonly used. They are useful when some analysis is to be done or in our application’s perspective when some anomaly occurs; one can get the data from these logs to trace back the root cause. As these nosql database store data in json like format so all the relevant data will be stored in a single entry and will also be easy to work with. However the performance might reduce but that can be dealt with in this situation as use of these logs data is </w:t>
       </w:r>
       <w:r>
         <w:t>quite</w:t>
@@ -2858,84 +2776,10 @@
         <w:t xml:space="preserve">As depicted in the above diagram the database structure </w:t>
       </w:r>
       <w:r>
-        <w:t xml:space="preserve">will use multiple tables with similar names like User, Role, Permission, </w:t>
-      </w:r>
-      <w:proofErr w:type="spellStart"/>
-      <w:proofErr w:type="gramStart"/>
-      <w:r>
-        <w:t>Role</w:t>
-      </w:r>
-      <w:proofErr w:type="gramEnd"/>
-      <w:r>
-        <w:t>_Permission</w:t>
-      </w:r>
-      <w:proofErr w:type="spellEnd"/>
-      <w:r>
-        <w:t xml:space="preserve">. The user table will store some essential fields like </w:t>
-      </w:r>
-      <w:proofErr w:type="spellStart"/>
-      <w:r>
-        <w:t>role_id</w:t>
-      </w:r>
-      <w:proofErr w:type="spellEnd"/>
-      <w:r>
-        <w:t xml:space="preserve">, </w:t>
-      </w:r>
-      <w:proofErr w:type="spellStart"/>
-      <w:r>
-        <w:t>user_id</w:t>
-      </w:r>
-      <w:proofErr w:type="spellEnd"/>
-      <w:r>
-        <w:t xml:space="preserve"> (unlike above other details can be placed in some other table which can be linked using </w:t>
-      </w:r>
-      <w:proofErr w:type="spellStart"/>
-      <w:r>
-        <w:t>user_id</w:t>
-      </w:r>
-      <w:proofErr w:type="spellEnd"/>
-      <w:r>
-        <w:t xml:space="preserve">). The Role table will contain </w:t>
-      </w:r>
-      <w:proofErr w:type="spellStart"/>
-      <w:r>
-        <w:t>role_id</w:t>
-      </w:r>
-      <w:proofErr w:type="spellEnd"/>
-      <w:r>
-        <w:t xml:space="preserve">, </w:t>
-      </w:r>
-      <w:proofErr w:type="spellStart"/>
-      <w:r>
-        <w:t>role_name</w:t>
-      </w:r>
-      <w:proofErr w:type="spellEnd"/>
-      <w:r>
-        <w:t xml:space="preserve">. The Permission table will contain attributes </w:t>
-      </w:r>
-      <w:proofErr w:type="spellStart"/>
-      <w:r>
-        <w:t>permission_id</w:t>
-      </w:r>
-      <w:proofErr w:type="spellEnd"/>
-      <w:r>
-        <w:t xml:space="preserve">, </w:t>
-      </w:r>
-      <w:proofErr w:type="spellStart"/>
-      <w:r>
-        <w:t>permission_name</w:t>
-      </w:r>
-      <w:proofErr w:type="spellEnd"/>
-      <w:r>
-        <w:t xml:space="preserve">. The </w:t>
-      </w:r>
-      <w:proofErr w:type="spellStart"/>
-      <w:r>
-        <w:t>Role_Permission</w:t>
-      </w:r>
-      <w:proofErr w:type="spellEnd"/>
-      <w:r>
-        <w:t xml:space="preserve"> table will be a bridge table</w:t>
+        <w:t xml:space="preserve">will use multiple tables with similar names like User, Role, Permission, Role_Permission. The user table will store some essential fields like </w:t>
+      </w:r>
+      <w:r>
+        <w:t>role_id, user_id (unlike above other details can be placed in some other table which can be linked using user_id). The Role table will contain role_id, role_name. The Permission table will contain attributes permission_id, permission_name. The Role_Permission table will be a bridge table</w:t>
       </w:r>
       <w:r>
         <w:t xml:space="preserve"> mapping the roles with the particular rights.</w:t>
@@ -3186,16 +3030,195 @@
       <w:pPr>
         <w:spacing w:line="280" w:lineRule="atLeast"/>
       </w:pPr>
-    </w:p>
-    <w:p>
-      <w:pPr>
-        <w:spacing w:line="280" w:lineRule="atLeast"/>
-      </w:pPr>
-    </w:p>
-    <w:p>
-      <w:pPr>
-        <w:spacing w:line="280" w:lineRule="atLeast"/>
-      </w:pPr>
+      <w:r>
+        <w:t>09/12/2020</w:t>
+      </w:r>
+      <w:r>
+        <w:tab/>
+        <w:t>2323</w:t>
+      </w:r>
+    </w:p>
+    <w:p>
+      <w:pPr>
+        <w:spacing w:line="280" w:lineRule="atLeast"/>
+      </w:pPr>
+      <w:r>
+        <w:t>The data for one organization must be isolated from others</w:t>
+      </w:r>
+      <w:r>
+        <w:t xml:space="preserve">. </w:t>
+      </w:r>
+      <w:r>
+        <w:t>So the credentials data for the users of the organization must be kept isolated in their own space. But still we aim to provide functionality that a person can independently install software and use it for working within the organization. Now the question is how do we identify which user belong to which organization, we clearly cannot store the data of all the organization both from the memory and the security perspective. To deal with the issue we can allow the organization to create their root configurations. These configurations are unique and only known by the people of the organization. Now a member of the organization can install the software but before logging in the user must have those special config</w:t>
+      </w:r>
+      <w:r>
+        <w:t xml:space="preserve">uration data (which </w:t>
+      </w:r>
+      <w:r>
+        <w:t>include the link to database</w:t>
+      </w:r>
+      <w:r>
+        <w:t xml:space="preserve">) which is only available to the people of the organization. Using this data the software can now be hooked up with the database of that organization. </w:t>
+      </w:r>
+      <w:r>
+        <w:t>Now the software is aware about which server/database it needs to connect</w:t>
+      </w:r>
+      <w:r>
+        <w:t xml:space="preserve"> and from now onwards it will use this as default until it is changed by the user</w:t>
+      </w:r>
+      <w:r>
+        <w:t xml:space="preserve"> or invalidated by the organization</w:t>
+      </w:r>
+      <w:r>
+        <w:t xml:space="preserve">. </w:t>
+      </w:r>
+      <w:r>
+        <w:t xml:space="preserve">The user can now input their credentials and the software </w:t>
+      </w:r>
+      <w:r>
+        <w:t>will fetch data from that source.</w:t>
+      </w:r>
+    </w:p>
+    <w:p>
+      <w:pPr>
+        <w:spacing w:line="280" w:lineRule="atLeast"/>
+      </w:pPr>
+      <w:r>
+        <w:t>This special configuration can be treated as a certificate that a user must have so as to connect to the organization</w:t>
+      </w:r>
+      <w:r>
+        <w:t>. This certificate provi</w:t>
+      </w:r>
+      <w:r>
+        <w:t>ded by the organization must be in such a way that it is not misused</w:t>
+      </w:r>
+      <w:r>
+        <w:t xml:space="preserve">. It can be send to the user in an encrypted format. </w:t>
+      </w:r>
+    </w:p>
+    <w:p>
+      <w:pPr>
+        <w:spacing w:line="280" w:lineRule="atLeast"/>
+      </w:pPr>
+      <w:r>
+        <w:lastRenderedPageBreak/>
+        <w:t>Let’s take a sc</w:t>
+      </w:r>
+      <w:r>
+        <w:t>enario to easily understand the situation</w:t>
+      </w:r>
+      <w:r>
+        <w:t xml:space="preserve">. A new employee will install the software and then </w:t>
+      </w:r>
+      <w:r>
+        <w:t xml:space="preserve">hook </w:t>
+      </w:r>
+      <w:r>
+        <w:t xml:space="preserve">the certificate provided. </w:t>
+      </w:r>
+      <w:r>
+        <w:t xml:space="preserve">Now the user can enter the provided credentials and use the application. Now let’s say this person leaves the organization so the credentials provided are now </w:t>
+      </w:r>
+      <w:r>
+        <w:t>scraped so as to prevent unauthorized access. B</w:t>
+      </w:r>
+      <w:r>
+        <w:t xml:space="preserve">ut as the organization gave the </w:t>
+      </w:r>
+      <w:r>
+        <w:t>certificate/configurations</w:t>
+      </w:r>
+      <w:r>
+        <w:t xml:space="preserve"> to</w:t>
+      </w:r>
+      <w:r>
+        <w:t xml:space="preserve"> the </w:t>
+      </w:r>
+      <w:r>
+        <w:t>person</w:t>
+      </w:r>
+      <w:r>
+        <w:t xml:space="preserve"> it</w:t>
+      </w:r>
+      <w:r>
+        <w:t xml:space="preserve"> </w:t>
+      </w:r>
+      <w:r>
+        <w:t xml:space="preserve">can </w:t>
+      </w:r>
+      <w:r>
+        <w:t xml:space="preserve">be </w:t>
+      </w:r>
+      <w:r>
+        <w:t>misus</w:t>
+      </w:r>
+      <w:r>
+        <w:t>ed</w:t>
+      </w:r>
+      <w:r>
+        <w:t xml:space="preserve">. To prevent this </w:t>
+      </w:r>
+      <w:r>
+        <w:t>first of all it must be enc</w:t>
+      </w:r>
+      <w:r>
+        <w:t>r</w:t>
+      </w:r>
+      <w:r>
+        <w:t>y</w:t>
+      </w:r>
+      <w:r>
+        <w:t xml:space="preserve">pted </w:t>
+      </w:r>
+      <w:r>
+        <w:t xml:space="preserve">and </w:t>
+      </w:r>
+      <w:r>
+        <w:t xml:space="preserve">there must be a way to delete these configurations </w:t>
+      </w:r>
+      <w:r>
+        <w:t>or invalidate the certificate any time the organization feels the need to do so.</w:t>
+      </w:r>
+    </w:p>
+    <w:p>
+      <w:pPr>
+        <w:spacing w:line="280" w:lineRule="atLeast"/>
+      </w:pPr>
+      <w:r>
+        <w:t>From the software perspective on installing the software if the user wishes to use it for working with an organization, the certificate data must be put (the way to get this data needs to be discussed, it can be done via a link</w:t>
+      </w:r>
+      <w:r>
+        <w:t xml:space="preserve"> provided to user</w:t>
+      </w:r>
+      <w:r>
+        <w:t xml:space="preserve"> that downloads this</w:t>
+      </w:r>
+      <w:r>
+        <w:t xml:space="preserve"> configuration/certificate</w:t>
+      </w:r>
+      <w:r>
+        <w:t>) and saved.</w:t>
+      </w:r>
+      <w:r>
+        <w:t xml:space="preserve"> Now user need not put this data every time rather</w:t>
+      </w:r>
+      <w:r>
+        <w:t xml:space="preserve"> from now on</w:t>
+      </w:r>
+      <w:r>
+        <w:t xml:space="preserve"> it will show the login screen</w:t>
+      </w:r>
+      <w:r>
+        <w:t xml:space="preserve"> as the</w:t>
+      </w:r>
+      <w:r>
+        <w:t xml:space="preserve"> first screen</w:t>
+      </w:r>
+      <w:bookmarkStart w:id="0" w:name="_GoBack"/>
+      <w:bookmarkEnd w:id="0"/>
+      <w:r>
+        <w:t>.</w:t>
+      </w:r>
     </w:p>
     <w:p>
       <w:pPr>
@@ -3305,8 +3328,6 @@
       <w:r>
         <w:t>https://sqreen.github.io/DevelopersSecurityBestPractices/safe-password-storage/python</w:t>
       </w:r>
-      <w:bookmarkStart w:id="0" w:name="_GoBack"/>
-      <w:bookmarkEnd w:id="0"/>
     </w:p>
     <w:sectPr>
       <w:pgSz w:w="12240" w:h="15840"/>
@@ -4218,7 +4239,6 @@
   <w:style w:type="character" w:default="1" w:styleId="DefaultParagraphFont">
     <w:name w:val="Default Paragraph Font"/>
     <w:uiPriority w:val="1"/>
-    <w:semiHidden/>
     <w:unhideWhenUsed/>
   </w:style>
   <w:style w:type="table" w:default="1" w:styleId="TableNormal">
@@ -4533,7 +4553,7 @@
 </file>
 
 <file path=customXml/itemProps1.xml><?xml version="1.0" encoding="utf-8"?>
-<ds:datastoreItem xmlns:ds="http://schemas.openxmlformats.org/officeDocument/2006/customXml" ds:itemID="{787F38E4-601A-4913-A6F9-7C794F9A05C3}">
+<ds:datastoreItem xmlns:ds="http://schemas.openxmlformats.org/officeDocument/2006/customXml" ds:itemID="{7DB52A73-E0EF-4C69-B3D6-CF80ADB79351}">
   <ds:schemaRefs>
     <ds:schemaRef ds:uri="http://schemas.openxmlformats.org/officeDocument/2006/bibliography"/>
   </ds:schemaRefs>

</xml_diff>

<commit_message>
Implement communication between PyQt event loop other processes
The event loop now periodically checks for any messages from
other process by checking the queue. It can then decide which
action to take and accordingly change the GUI. This can also
be used to send periodic messages but its main intent is to
check for messages. Using this it will be possible for the
Controller process to instruct View.
</commit_message>
<xml_diff>
--- a/documents/database-requirements-standards.docx
+++ b/documents/database-requirements-standards.docx
@@ -815,10 +815,18 @@
       </w:pPr>
       <w:r>
         <w:lastRenderedPageBreak/>
-        <w:t># n</w:t>
-      </w:r>
-      <w:r>
-        <w:t xml:space="preserve">o Branches/Departments/Teams/Managers can be possible when software is used </w:t>
+        <w:t xml:space="preserve"># </w:t>
+      </w:r>
+      <w:proofErr w:type="gramStart"/>
+      <w:r>
+        <w:t>n</w:t>
+      </w:r>
+      <w:r>
+        <w:t>o</w:t>
+      </w:r>
+      <w:proofErr w:type="gramEnd"/>
+      <w:r>
+        <w:t xml:space="preserve"> Branches/Departments/Teams/Managers can be possible when software is used </w:t>
       </w:r>
       <w:r>
         <w:t>for personal use by a single user.</w:t>
@@ -829,7 +837,15 @@
         <w:spacing w:line="280" w:lineRule="atLeast"/>
       </w:pPr>
       <w:r>
-        <w:t>* no Members/Projects is possible when a template is created but values are not assigned</w:t>
+        <w:t xml:space="preserve">* </w:t>
+      </w:r>
+      <w:proofErr w:type="gramStart"/>
+      <w:r>
+        <w:t>no</w:t>
+      </w:r>
+      <w:proofErr w:type="gramEnd"/>
+      <w:r>
+        <w:t xml:space="preserve"> Members/Projects is possible when a template is created but values are not assigned</w:t>
       </w:r>
     </w:p>
     <w:p>
@@ -2173,7 +2189,15 @@
         <w:t xml:space="preserve"> </w:t>
       </w:r>
       <w:r>
-        <w:t>The admin can now register new users in the database and put up their information which will include some mandatory filed and some optional ones. Mandatory filed will include essential components like username, user-id, user-password (some random default one), post, special privileges, et cetera. Optional ones can be address, DOB, email-id, et cetera. Again the mandatory and optional fields are not related to real world but based on software level, the mandatory ones are those which will make sure the proper functioning of application.</w:t>
+        <w:t xml:space="preserve">The admin can now register new users in the database and put up their information which will include some mandatory filed and some optional ones. Mandatory filed will include essential components like username, user-id, </w:t>
+      </w:r>
+      <w:proofErr w:type="gramStart"/>
+      <w:r>
+        <w:t>user</w:t>
+      </w:r>
+      <w:proofErr w:type="gramEnd"/>
+      <w:r>
+        <w:t>-password (some random default one), post, special privileges, et cetera. Optional ones can be address, DOB, email-id, et cetera. Again the mandatory and optional fields are not related to real world but based on software level, the mandatory ones are those which will make sure the proper functioning of application.</w:t>
       </w:r>
     </w:p>
     <w:p>
@@ -2336,11 +2360,21 @@
       <w:r>
         <w:t xml:space="preserve">Here scalability can be an issue. If in some future scenario we want to add new roles/post or delete some existing ones then the </w:t>
       </w:r>
-      <w:r>
-        <w:t xml:space="preserve">users data must be updated. Also if we want to CUD access rights then the </w:t>
-      </w:r>
-      <w:r>
-        <w:t xml:space="preserve">AccessRights table </w:t>
+      <w:proofErr w:type="gramStart"/>
+      <w:r>
+        <w:t>users</w:t>
+      </w:r>
+      <w:proofErr w:type="gramEnd"/>
+      <w:r>
+        <w:t xml:space="preserve"> data must be updated. Also if we want to CUD access rights then the </w:t>
+      </w:r>
+      <w:proofErr w:type="spellStart"/>
+      <w:r>
+        <w:t>AccessRights</w:t>
+      </w:r>
+      <w:proofErr w:type="spellEnd"/>
+      <w:r>
+        <w:t xml:space="preserve"> table </w:t>
       </w:r>
       <w:r>
         <w:t>must be updated</w:t>
@@ -2357,7 +2391,15 @@
         <w:spacing w:line="280" w:lineRule="atLeast"/>
       </w:pPr>
       <w:r>
-        <w:t>For example, if future if we add new access right to the software then a new column must be added in the AccessRights table. Now the admin has to change the value to this new right for every roles if some default is not set.</w:t>
+        <w:t xml:space="preserve">For example, if future if we add new access right to the software then a new column must be added in the </w:t>
+      </w:r>
+      <w:proofErr w:type="spellStart"/>
+      <w:r>
+        <w:t>AccessRights</w:t>
+      </w:r>
+      <w:proofErr w:type="spellEnd"/>
+      <w:r>
+        <w:t xml:space="preserve"> table. Now the admin has to change the value to this new right for every roles if some default is not set.</w:t>
       </w:r>
       <w:r>
         <w:t xml:space="preserve"> Also if admin creates new role/post then the values for</w:t>
@@ -2415,7 +2457,23 @@
         <w:t>he list of assigned roles.</w:t>
       </w:r>
       <w:r>
-        <w:t xml:space="preserve"> This is not possible in a sql database, however in a nosql database we can just maintain a lis</w:t>
+        <w:t xml:space="preserve"> This is not possible in a </w:t>
+      </w:r>
+      <w:proofErr w:type="spellStart"/>
+      <w:r>
+        <w:t>sql</w:t>
+      </w:r>
+      <w:proofErr w:type="spellEnd"/>
+      <w:r>
+        <w:t xml:space="preserve"> database, however in a </w:t>
+      </w:r>
+      <w:proofErr w:type="spellStart"/>
+      <w:r>
+        <w:t>nosql</w:t>
+      </w:r>
+      <w:proofErr w:type="spellEnd"/>
+      <w:r>
+        <w:t xml:space="preserve"> database we can just maintain a lis</w:t>
       </w:r>
       <w:r>
         <w:t xml:space="preserve">t of assigned roles, </w:t>
@@ -2433,7 +2491,15 @@
         <w:t xml:space="preserve">on can be troublesome task </w:t>
       </w:r>
       <w:r>
-        <w:t>as it require changing the list which can be easily done in sql database as it requires to only set a flag to true/false.</w:t>
+        <w:t xml:space="preserve">as it require changing the list which can be easily done in </w:t>
+      </w:r>
+      <w:proofErr w:type="spellStart"/>
+      <w:r>
+        <w:t>sql</w:t>
+      </w:r>
+      <w:proofErr w:type="spellEnd"/>
+      <w:r>
+        <w:t xml:space="preserve"> database as it requires to only set a flag to true/false.</w:t>
       </w:r>
       <w:r>
         <w:t xml:space="preserve"> Also if we store the list of provided access rig</w:t>
@@ -2567,7 +2633,23 @@
         <w:spacing w:line="280" w:lineRule="atLeast"/>
       </w:pPr>
       <w:r>
-        <w:t xml:space="preserve">NoSQL can be used to store the logs as these are not very commonly used. They are useful when some analysis is to be done or in our application’s perspective when some anomaly occurs; one can get the data from these logs to trace back the root cause. As these nosql database store data in json like format so all the relevant data will be stored in a single entry and will also be easy to work with. However the performance might reduce but that can be dealt with in this situation as use of these logs data is </w:t>
+        <w:t xml:space="preserve">NoSQL can be used to store the logs as these are not very commonly used. They are useful when some analysis is to be done or in our application’s perspective when some anomaly occurs; one can get the data from these logs to trace back the root cause. As these </w:t>
+      </w:r>
+      <w:proofErr w:type="spellStart"/>
+      <w:r>
+        <w:t>nosql</w:t>
+      </w:r>
+      <w:proofErr w:type="spellEnd"/>
+      <w:r>
+        <w:t xml:space="preserve"> database store data in </w:t>
+      </w:r>
+      <w:proofErr w:type="spellStart"/>
+      <w:r>
+        <w:t>json</w:t>
+      </w:r>
+      <w:proofErr w:type="spellEnd"/>
+      <w:r>
+        <w:t xml:space="preserve"> like format so all the relevant data will be stored in a single entry and will also be easy to work with. However the performance might reduce but that can be dealt with in this situation as use of these logs data is </w:t>
       </w:r>
       <w:r>
         <w:t>quite</w:t>
@@ -2776,10 +2858,84 @@
         <w:t xml:space="preserve">As depicted in the above diagram the database structure </w:t>
       </w:r>
       <w:r>
-        <w:t xml:space="preserve">will use multiple tables with similar names like User, Role, Permission, Role_Permission. The user table will store some essential fields like </w:t>
-      </w:r>
-      <w:r>
-        <w:t>role_id, user_id (unlike above other details can be placed in some other table which can be linked using user_id). The Role table will contain role_id, role_name. The Permission table will contain attributes permission_id, permission_name. The Role_Permission table will be a bridge table</w:t>
+        <w:t xml:space="preserve">will use multiple tables with similar names like User, Role, Permission, </w:t>
+      </w:r>
+      <w:proofErr w:type="spellStart"/>
+      <w:proofErr w:type="gramStart"/>
+      <w:r>
+        <w:t>Role</w:t>
+      </w:r>
+      <w:proofErr w:type="gramEnd"/>
+      <w:r>
+        <w:t>_Permission</w:t>
+      </w:r>
+      <w:proofErr w:type="spellEnd"/>
+      <w:r>
+        <w:t xml:space="preserve">. The user table will store some essential fields like </w:t>
+      </w:r>
+      <w:proofErr w:type="spellStart"/>
+      <w:r>
+        <w:t>role_id</w:t>
+      </w:r>
+      <w:proofErr w:type="spellEnd"/>
+      <w:r>
+        <w:t xml:space="preserve">, </w:t>
+      </w:r>
+      <w:proofErr w:type="spellStart"/>
+      <w:r>
+        <w:t>user_id</w:t>
+      </w:r>
+      <w:proofErr w:type="spellEnd"/>
+      <w:r>
+        <w:t xml:space="preserve"> (unlike above other details can be placed in some other table which can be linked using </w:t>
+      </w:r>
+      <w:proofErr w:type="spellStart"/>
+      <w:r>
+        <w:t>user_id</w:t>
+      </w:r>
+      <w:proofErr w:type="spellEnd"/>
+      <w:r>
+        <w:t xml:space="preserve">). The Role table will contain </w:t>
+      </w:r>
+      <w:proofErr w:type="spellStart"/>
+      <w:r>
+        <w:t>role_id</w:t>
+      </w:r>
+      <w:proofErr w:type="spellEnd"/>
+      <w:r>
+        <w:t xml:space="preserve">, </w:t>
+      </w:r>
+      <w:proofErr w:type="spellStart"/>
+      <w:r>
+        <w:t>role_name</w:t>
+      </w:r>
+      <w:proofErr w:type="spellEnd"/>
+      <w:r>
+        <w:t xml:space="preserve">. The Permission table will contain attributes </w:t>
+      </w:r>
+      <w:proofErr w:type="spellStart"/>
+      <w:r>
+        <w:t>permission_id</w:t>
+      </w:r>
+      <w:proofErr w:type="spellEnd"/>
+      <w:r>
+        <w:t xml:space="preserve">, </w:t>
+      </w:r>
+      <w:proofErr w:type="spellStart"/>
+      <w:r>
+        <w:t>permission_name</w:t>
+      </w:r>
+      <w:proofErr w:type="spellEnd"/>
+      <w:r>
+        <w:t xml:space="preserve">. The </w:t>
+      </w:r>
+      <w:proofErr w:type="spellStart"/>
+      <w:r>
+        <w:t>Role_Permission</w:t>
+      </w:r>
+      <w:proofErr w:type="spellEnd"/>
+      <w:r>
+        <w:t xml:space="preserve"> table will be a bridge table</w:t>
       </w:r>
       <w:r>
         <w:t xml:space="preserve"> mapping the roles with the particular rights.</w:t>
@@ -3214,8 +3370,6 @@
       <w:r>
         <w:t xml:space="preserve"> first screen</w:t>
       </w:r>
-      <w:bookmarkStart w:id="0" w:name="_GoBack"/>
-      <w:bookmarkEnd w:id="0"/>
       <w:r>
         <w:t>.</w:t>
       </w:r>
@@ -3325,9 +3479,24 @@
       <w:pPr>
         <w:spacing w:line="280" w:lineRule="atLeast"/>
       </w:pPr>
-      <w:r>
-        <w:t>https://sqreen.github.io/DevelopersSecurityBestPractices/safe-password-storage/python</w:t>
-      </w:r>
+      <w:hyperlink r:id="rId23" w:history="1">
+        <w:r>
+          <w:rPr>
+            <w:rStyle w:val="Hyperlink"/>
+          </w:rPr>
+          <w:t>https://sqreen.github.io/DevelopersSecurityBestPractices/safe-password-storage/python</w:t>
+        </w:r>
+      </w:hyperlink>
+    </w:p>
+    <w:p>
+      <w:pPr>
+        <w:spacing w:line="280" w:lineRule="atLeast"/>
+      </w:pPr>
+      <w:r>
+        <w:t>https://realpython.com/python-pyqt-gui-calculator/#learning-the-basics-of-pyqt</w:t>
+      </w:r>
+      <w:bookmarkStart w:id="0" w:name="_GoBack"/>
+      <w:bookmarkEnd w:id="0"/>
     </w:p>
     <w:sectPr>
       <w:pgSz w:w="12240" w:h="15840"/>
@@ -4239,6 +4408,7 @@
   <w:style w:type="character" w:default="1" w:styleId="DefaultParagraphFont">
     <w:name w:val="Default Paragraph Font"/>
     <w:uiPriority w:val="1"/>
+    <w:semiHidden/>
     <w:unhideWhenUsed/>
   </w:style>
   <w:style w:type="table" w:default="1" w:styleId="TableNormal">
@@ -4553,7 +4723,7 @@
 </file>
 
 <file path=customXml/itemProps1.xml><?xml version="1.0" encoding="utf-8"?>
-<ds:datastoreItem xmlns:ds="http://schemas.openxmlformats.org/officeDocument/2006/customXml" ds:itemID="{7DB52A73-E0EF-4C69-B3D6-CF80ADB79351}">
+<ds:datastoreItem xmlns:ds="http://schemas.openxmlformats.org/officeDocument/2006/customXml" ds:itemID="{574DD841-1DF3-46E0-AF38-048A1E0023F7}">
   <ds:schemaRefs>
     <ds:schemaRef ds:uri="http://schemas.openxmlformats.org/officeDocument/2006/bibliography"/>
   </ds:schemaRefs>

</xml_diff>